<commit_message>
Documentation with github link, minor changes to frontend result send and ranking endpoint fetch
</commit_message>
<xml_diff>
--- a/Documentation.docx
+++ b/Documentation.docx
@@ -31,6 +31,31 @@
       <w:r>
         <w:t xml:space="preserve"> 113115</w:t>
       </w:r>
+    </w:p>
+    <w:p>
+      <w:pPr>
+        <w:pStyle w:val="Heading2"/>
+      </w:pPr>
+      <w:r>
+        <w:t>Cała aplikacja dostępna na:</w:t>
+      </w:r>
+      <w:r>
+        <w:rPr>
+          <w:sz w:val="32"/>
+          <w:szCs w:val="32"/>
+        </w:rPr>
+        <w:br/>
+      </w:r>
+      <w:hyperlink r:id="rId7" w:history="1">
+        <w:r>
+          <w:rPr>
+            <w:rStyle w:val="Hyperlink"/>
+            <w:sz w:val="32"/>
+            <w:szCs w:val="32"/>
+          </w:rPr>
+          <w:t>https://github.com/plywakd/WindowsProject</w:t>
+        </w:r>
+      </w:hyperlink>
     </w:p>
     <w:p>
       <w:pPr>
@@ -924,6 +949,7 @@
                 <w:szCs w:val="18"/>
                 <w:lang w:val="en-GB"/>
               </w:rPr>
+              <w:lastRenderedPageBreak/>
               <w:t xml:space="preserve">    "</w:t>
             </w:r>
             <w:proofErr w:type="spellStart"/>
@@ -2857,6 +2883,7 @@
                 <w:szCs w:val="18"/>
                 <w:lang w:val="en-GB"/>
               </w:rPr>
+              <w:lastRenderedPageBreak/>
               <w:t xml:space="preserve">        },</w:t>
             </w:r>
           </w:p>
@@ -2956,7 +2983,6 @@
                 <w:szCs w:val="18"/>
                 <w:lang w:val="en-GB"/>
               </w:rPr>
-              <w:lastRenderedPageBreak/>
               <w:t xml:space="preserve">        </w:t>
             </w:r>
             <w:r>
@@ -4977,6 +5003,7 @@
                 <w:szCs w:val="18"/>
                 <w:lang w:val="en-GB"/>
               </w:rPr>
+              <w:lastRenderedPageBreak/>
               <w:t xml:space="preserve">            "</w:t>
             </w:r>
             <w:proofErr w:type="spellStart"/>
@@ -5137,7 +5164,6 @@
                 <w:szCs w:val="18"/>
                 <w:lang w:val="en-GB"/>
               </w:rPr>
-              <w:lastRenderedPageBreak/>
               <w:t xml:space="preserve">            "difficulty": 0</w:t>
             </w:r>
           </w:p>
@@ -5882,15 +5908,146 @@
                 <w:rFonts w:ascii="Consolas" w:hAnsi="Consolas"/>
                 <w:sz w:val="18"/>
                 <w:szCs w:val="18"/>
-              </w:rPr>
-            </w:pPr>
-            <w:r>
-              <w:rPr>
-                <w:rFonts w:ascii="Consolas" w:hAnsi="Consolas"/>
-                <w:sz w:val="18"/>
-                <w:szCs w:val="18"/>
-              </w:rPr>
-              <w:t>{JSON}</w:t>
+                <w:lang w:val="en-GB"/>
+              </w:rPr>
+            </w:pPr>
+            <w:r>
+              <w:rPr>
+                <w:rFonts w:ascii="Consolas" w:hAnsi="Consolas"/>
+                <w:sz w:val="18"/>
+                <w:szCs w:val="18"/>
+                <w:lang w:val="en-GB"/>
+              </w:rPr>
+              <w:t>{</w:t>
+            </w:r>
+            <w:r>
+              <w:rPr>
+                <w:rFonts w:ascii="Consolas" w:hAnsi="Consolas"/>
+                <w:sz w:val="18"/>
+                <w:szCs w:val="18"/>
+                <w:lang w:val="en-GB"/>
+              </w:rPr>
+              <w:t xml:space="preserve">id":1643,"game":"Game Name 104","wordSpeed":72.95795824330204,"account":"User1","finish_date":"2021-01-14T00:00:00","isPassed":false,"mistakes":5},{"id":1026,"game":"Game </w:t>
+            </w:r>
+            <w:proofErr w:type="spellStart"/>
+            <w:r>
+              <w:rPr>
+                <w:rFonts w:ascii="Consolas" w:hAnsi="Consolas"/>
+                <w:sz w:val="18"/>
+                <w:szCs w:val="18"/>
+                <w:lang w:val="en-GB"/>
+              </w:rPr>
+              <w:t>Name</w:t>
+            </w:r>
+            <w:proofErr w:type="spellEnd"/>
+            <w:r>
+              <w:rPr>
+                <w:rFonts w:ascii="Consolas" w:hAnsi="Consolas"/>
+                <w:sz w:val="18"/>
+                <w:szCs w:val="18"/>
+                <w:lang w:val="en-GB"/>
+              </w:rPr>
+              <w:t xml:space="preserve"> 192","wordSpeed":35.68951470390405,"account":"User1","finish_date":"2020-12-23T00:00:00","isPassed":false,"mistakes":9},{"id":1517,"game":"Game </w:t>
+            </w:r>
+            <w:proofErr w:type="spellStart"/>
+            <w:r>
+              <w:rPr>
+                <w:rFonts w:ascii="Consolas" w:hAnsi="Consolas"/>
+                <w:sz w:val="18"/>
+                <w:szCs w:val="18"/>
+                <w:lang w:val="en-GB"/>
+              </w:rPr>
+              <w:t>Name</w:t>
+            </w:r>
+            <w:proofErr w:type="spellEnd"/>
+            <w:r>
+              <w:rPr>
+                <w:rFonts w:ascii="Consolas" w:hAnsi="Consolas"/>
+                <w:sz w:val="18"/>
+                <w:szCs w:val="18"/>
+                <w:lang w:val="en-GB"/>
+              </w:rPr>
+              <w:t xml:space="preserve"> 161","wordSpeed":37.61114346264449,"account":"User1","finish_date":"2020-11-01T00:00:00","isPassed":false,"mistakes":6},{"id":1094,"game":"Game </w:t>
+            </w:r>
+            <w:proofErr w:type="spellStart"/>
+            <w:r>
+              <w:rPr>
+                <w:rFonts w:ascii="Consolas" w:hAnsi="Consolas"/>
+                <w:sz w:val="18"/>
+                <w:szCs w:val="18"/>
+                <w:lang w:val="en-GB"/>
+              </w:rPr>
+              <w:t>Name</w:t>
+            </w:r>
+            <w:proofErr w:type="spellEnd"/>
+            <w:r>
+              <w:rPr>
+                <w:rFonts w:ascii="Consolas" w:hAnsi="Consolas"/>
+                <w:sz w:val="18"/>
+                <w:szCs w:val="18"/>
+                <w:lang w:val="en-GB"/>
+              </w:rPr>
+              <w:t xml:space="preserve"> 63","wordSpeed":52.03203132005037,"account":"User1","finish_date":"2020-08-22T00:00:00","isPassed":false,"mistakes":4},{"id":1590,"game":"Game </w:t>
+            </w:r>
+            <w:proofErr w:type="spellStart"/>
+            <w:r>
+              <w:rPr>
+                <w:rFonts w:ascii="Consolas" w:hAnsi="Consolas"/>
+                <w:sz w:val="18"/>
+                <w:szCs w:val="18"/>
+                <w:lang w:val="en-GB"/>
+              </w:rPr>
+              <w:t>Name</w:t>
+            </w:r>
+            <w:proofErr w:type="spellEnd"/>
+            <w:r>
+              <w:rPr>
+                <w:rFonts w:ascii="Consolas" w:hAnsi="Consolas"/>
+                <w:sz w:val="18"/>
+                <w:szCs w:val="18"/>
+                <w:lang w:val="en-GB"/>
+              </w:rPr>
+              <w:t xml:space="preserve"> 105","wordSpeed":71.54519159791302,"account":"User1","finish_date":"2020-07-25T00:00:00","isPassed":false,"mistakes":6},{"id":1996,"game":"Game </w:t>
+            </w:r>
+            <w:proofErr w:type="spellStart"/>
+            <w:r>
+              <w:rPr>
+                <w:rFonts w:ascii="Consolas" w:hAnsi="Consolas"/>
+                <w:sz w:val="18"/>
+                <w:szCs w:val="18"/>
+                <w:lang w:val="en-GB"/>
+              </w:rPr>
+              <w:t>Name</w:t>
+            </w:r>
+            <w:proofErr w:type="spellEnd"/>
+            <w:r>
+              <w:rPr>
+                <w:rFonts w:ascii="Consolas" w:hAnsi="Consolas"/>
+                <w:sz w:val="18"/>
+                <w:szCs w:val="18"/>
+                <w:lang w:val="en-GB"/>
+              </w:rPr>
+              <w:t xml:space="preserve"> 212","wordSpeed":59.70471355072442,"account":"User1","finish_date":"2020-07-10T00:00:00","isPassed":false,"mistakes":7},{"id":1131,"game":"Game </w:t>
+            </w:r>
+            <w:proofErr w:type="spellStart"/>
+            <w:r>
+              <w:rPr>
+                <w:rFonts w:ascii="Consolas" w:hAnsi="Consolas"/>
+                <w:sz w:val="18"/>
+                <w:szCs w:val="18"/>
+                <w:lang w:val="en-GB"/>
+              </w:rPr>
+              <w:t>Name</w:t>
+            </w:r>
+            <w:proofErr w:type="spellEnd"/>
+            <w:r>
+              <w:rPr>
+                <w:rFonts w:ascii="Consolas" w:hAnsi="Consolas"/>
+                <w:sz w:val="18"/>
+                <w:szCs w:val="18"/>
+                <w:lang w:val="en-GB"/>
+              </w:rPr>
+              <w:t xml:space="preserve"> 140","wordSpeed":46.57670505604553,"account":"User1","finish_date":"2020-06-23T00:00:00","isPassed":false,"mistakes":3}</w:t>
             </w:r>
           </w:p>
         </w:tc>
@@ -6450,6 +6607,7 @@
                 <w:szCs w:val="18"/>
                 <w:lang w:val="en-GB"/>
               </w:rPr>
+              <w:lastRenderedPageBreak/>
               <w:t xml:space="preserve">        "game": "Lorem welcome",</w:t>
             </w:r>
           </w:p>
@@ -6694,6 +6852,7 @@
                 <w:bCs w:val="0"/>
                 <w:lang w:val="en-US"/>
               </w:rPr>
+              <w:lastRenderedPageBreak/>
               <w:t>Typ</w:t>
             </w:r>
             <w:proofErr w:type="spellEnd"/>
@@ -7216,7 +7375,6 @@
                 <w:bCs w:val="0"/>
                 <w:lang w:val="en-US"/>
               </w:rPr>
-              <w:lastRenderedPageBreak/>
               <w:t>/results/</w:t>
             </w:r>
             <w:proofErr w:type="spellStart"/>
@@ -7284,7 +7442,6 @@
               <w:cnfStyle w:val="000000000000" w:firstRow="0" w:lastRow="0" w:firstColumn="0" w:lastColumn="0" w:oddVBand="0" w:evenVBand="0" w:oddHBand="0" w:evenHBand="0" w:firstRowFirstColumn="0" w:firstRowLastColumn="0" w:lastRowFirstColumn="0" w:lastRowLastColumn="0"/>
             </w:pPr>
             <w:r>
-              <w:lastRenderedPageBreak/>
               <w:t xml:space="preserve">Pobranie wszystkich wyników </w:t>
             </w:r>
             <w:r>
@@ -7294,11 +7451,7 @@
               <w:t>w f</w:t>
             </w:r>
             <w:r>
-              <w:t xml:space="preserve">ormacie </w:t>
-            </w:r>
-            <w:r>
-              <w:lastRenderedPageBreak/>
-              <w:t>dostosowanym jako wiersze tabeli wyników</w:t>
+              <w:t>ormacie dostosowanym jako wiersze tabeli wyników</w:t>
             </w:r>
           </w:p>
         </w:tc>
@@ -7323,7 +7476,6 @@
                 <w:szCs w:val="18"/>
                 <w:lang w:val="en-GB"/>
               </w:rPr>
-              <w:lastRenderedPageBreak/>
               <w:t>{</w:t>
             </w:r>
           </w:p>
@@ -7404,7 +7556,6 @@
                 <w:szCs w:val="18"/>
                 <w:lang w:val="en-GB"/>
               </w:rPr>
-              <w:lastRenderedPageBreak/>
               <w:t xml:space="preserve">        "</w:t>
             </w:r>
             <w:proofErr w:type="spellStart"/>
@@ -7909,7 +8060,6 @@
                 <w:bCs w:val="0"/>
                 <w:lang w:val="en-US"/>
               </w:rPr>
-              <w:lastRenderedPageBreak/>
               <w:t>Typ</w:t>
             </w:r>
             <w:proofErr w:type="spellEnd"/>
@@ -8703,6 +8853,7 @@
                 <w:sz w:val="18"/>
                 <w:szCs w:val="18"/>
               </w:rPr>
+              <w:lastRenderedPageBreak/>
               <w:t xml:space="preserve">            "</w:t>
             </w:r>
             <w:proofErr w:type="spellStart"/>
@@ -9174,6 +9325,7 @@
                 <w:bCs w:val="0"/>
                 <w:lang w:val="en-US"/>
               </w:rPr>
+              <w:lastRenderedPageBreak/>
               <w:t>Typ</w:t>
             </w:r>
             <w:proofErr w:type="spellEnd"/>
@@ -9527,7 +9679,6 @@
                 <w:bCs w:val="0"/>
                 <w:lang w:val="en-US"/>
               </w:rPr>
-              <w:lastRenderedPageBreak/>
               <w:t>Typ</w:t>
             </w:r>
             <w:proofErr w:type="spellEnd"/>
@@ -11200,6 +11351,7 @@
                 <w:szCs w:val="18"/>
                 <w:lang w:val="en-GB"/>
               </w:rPr>
+              <w:lastRenderedPageBreak/>
               <w:t xml:space="preserve">        "id": 3,</w:t>
             </w:r>
           </w:p>
@@ -12103,6 +12255,7 @@
                 <w:bCs w:val="0"/>
                 <w:lang w:val="en-US"/>
               </w:rPr>
+              <w:lastRenderedPageBreak/>
               <w:t>Typ</w:t>
             </w:r>
             <w:proofErr w:type="spellEnd"/>
@@ -12388,7 +12541,6 @@
                 <w:bCs w:val="0"/>
                 <w:lang w:val="en-US"/>
               </w:rPr>
-              <w:lastRenderedPageBreak/>
               <w:t>/</w:t>
             </w:r>
             <w:proofErr w:type="spellStart"/>
@@ -12438,7 +12590,6 @@
               <w:cnfStyle w:val="000000000000" w:firstRow="0" w:lastRow="0" w:firstColumn="0" w:lastColumn="0" w:oddVBand="0" w:evenVBand="0" w:oddHBand="0" w:evenHBand="0" w:firstRowFirstColumn="0" w:firstRowLastColumn="0" w:lastRowFirstColumn="0" w:lastRowLastColumn="0"/>
             </w:pPr>
             <w:r>
-              <w:lastRenderedPageBreak/>
               <w:t xml:space="preserve">Pobranie tekstu </w:t>
             </w:r>
             <w:r>
@@ -12483,7 +12634,6 @@
                 <w:sz w:val="18"/>
                 <w:szCs w:val="18"/>
               </w:rPr>
-              <w:lastRenderedPageBreak/>
               <w:t xml:space="preserve">    "id": 2,</w:t>
             </w:r>
           </w:p>
@@ -12787,7 +12937,6 @@
                 <w:bCs w:val="0"/>
                 <w:lang w:val="en-US"/>
               </w:rPr>
-              <w:lastRenderedPageBreak/>
               <w:t>Typ</w:t>
             </w:r>
             <w:proofErr w:type="spellEnd"/>
@@ -13842,6 +13991,7 @@
         <w:pStyle w:val="Heading2"/>
       </w:pPr>
       <w:r>
+        <w:lastRenderedPageBreak/>
         <w:t>Opis kodu całej aplikacji ASP.NET:</w:t>
       </w:r>
     </w:p>
@@ -13906,7 +14056,7 @@
                     <pic:cNvPicPr/>
                   </pic:nvPicPr>
                   <pic:blipFill>
-                    <a:blip r:embed="rId7"/>
+                    <a:blip r:embed="rId8"/>
                     <a:stretch>
                       <a:fillRect/>
                     </a:stretch>
@@ -13951,54 +14101,11 @@
         <w:rPr>
           <w:noProof/>
         </w:rPr>
-        <w:lastRenderedPageBreak/>
         <w:drawing>
           <wp:inline distT="0" distB="0" distL="0" distR="0" wp14:anchorId="42F56A45" wp14:editId="7B778109">
             <wp:extent cx="5731510" cy="5019040"/>
             <wp:effectExtent l="0" t="0" r="2540" b="0"/>
             <wp:docPr id="24" name="Obraz 24"/>
-            <wp:cNvGraphicFramePr>
-              <a:graphicFrameLocks xmlns:a="http://schemas.openxmlformats.org/drawingml/2006/main" noChangeAspect="1"/>
-            </wp:cNvGraphicFramePr>
-            <a:graphic xmlns:a="http://schemas.openxmlformats.org/drawingml/2006/main">
-              <a:graphicData uri="http://schemas.openxmlformats.org/drawingml/2006/picture">
-                <pic:pic xmlns:pic="http://schemas.openxmlformats.org/drawingml/2006/picture">
-                  <pic:nvPicPr>
-                    <pic:cNvPr id="1" name=""/>
-                    <pic:cNvPicPr/>
-                  </pic:nvPicPr>
-                  <pic:blipFill>
-                    <a:blip r:embed="rId8"/>
-                    <a:stretch>
-                      <a:fillRect/>
-                    </a:stretch>
-                  </pic:blipFill>
-                  <pic:spPr>
-                    <a:xfrm>
-                      <a:off x="0" y="0"/>
-                      <a:ext cx="5731510" cy="5019040"/>
-                    </a:xfrm>
-                    <a:prstGeom prst="rect">
-                      <a:avLst/>
-                    </a:prstGeom>
-                  </pic:spPr>
-                </pic:pic>
-              </a:graphicData>
-            </a:graphic>
-          </wp:inline>
-        </w:drawing>
-      </w:r>
-    </w:p>
-    <w:p>
-      <w:r>
-        <w:rPr>
-          <w:noProof/>
-        </w:rPr>
-        <w:drawing>
-          <wp:inline distT="0" distB="0" distL="0" distR="0" wp14:anchorId="7261F804" wp14:editId="0DFEE458">
-            <wp:extent cx="3331029" cy="1318400"/>
-            <wp:effectExtent l="0" t="0" r="3175" b="0"/>
-            <wp:docPr id="25" name="Obraz 25"/>
             <wp:cNvGraphicFramePr>
               <a:graphicFrameLocks xmlns:a="http://schemas.openxmlformats.org/drawingml/2006/main" noChangeAspect="1"/>
             </wp:cNvGraphicFramePr>
@@ -14018,7 +14125,7 @@
                   <pic:spPr>
                     <a:xfrm>
                       <a:off x="0" y="0"/>
-                      <a:ext cx="3397761" cy="1344812"/>
+                      <a:ext cx="5731510" cy="5019040"/>
                     </a:xfrm>
                     <a:prstGeom prst="rect">
                       <a:avLst/>
@@ -14033,191 +14140,15 @@
     </w:p>
     <w:p>
       <w:r>
-        <w:t>Tworzony jest</w:t>
-      </w:r>
-      <w:r>
-        <w:t xml:space="preserve"> </w:t>
-      </w:r>
-      <w:proofErr w:type="spellStart"/>
-      <w:r>
-        <w:t>Context</w:t>
-      </w:r>
-      <w:proofErr w:type="spellEnd"/>
-      <w:r>
-        <w:t>, który odpowiada za</w:t>
-      </w:r>
-      <w:r>
-        <w:t xml:space="preserve"> połączeni</w:t>
-      </w:r>
-      <w:r>
-        <w:t>e</w:t>
-      </w:r>
-      <w:r>
-        <w:t xml:space="preserve"> z bazą danych dzięki metodzie:</w:t>
-      </w:r>
-    </w:p>
-    <w:p>
-      <w:pPr>
-        <w:rPr>
-          <w:rFonts w:ascii="Consolas" w:hAnsi="Consolas" w:cs="Consolas"/>
-          <w:color w:val="000000"/>
-          <w:sz w:val="19"/>
-          <w:szCs w:val="19"/>
-          <w:lang w:val="en-US"/>
-        </w:rPr>
-      </w:pPr>
-      <w:proofErr w:type="spellStart"/>
-      <w:proofErr w:type="gramStart"/>
-      <w:r>
-        <w:rPr>
-          <w:rFonts w:ascii="Consolas" w:hAnsi="Consolas" w:cs="Consolas"/>
-          <w:color w:val="000000"/>
-          <w:sz w:val="19"/>
-          <w:szCs w:val="19"/>
-          <w:lang w:val="en-US"/>
-        </w:rPr>
-        <w:t>services.AddDbContext</w:t>
-      </w:r>
-      <w:proofErr w:type="spellEnd"/>
-      <w:proofErr w:type="gramEnd"/>
-      <w:r>
-        <w:rPr>
-          <w:rFonts w:ascii="Consolas" w:hAnsi="Consolas" w:cs="Consolas"/>
-          <w:color w:val="000000"/>
-          <w:sz w:val="19"/>
-          <w:szCs w:val="19"/>
-          <w:lang w:val="en-US"/>
-        </w:rPr>
-        <w:t>&lt;</w:t>
-      </w:r>
-      <w:proofErr w:type="spellStart"/>
-      <w:r>
-        <w:rPr>
-          <w:rFonts w:ascii="Consolas" w:hAnsi="Consolas" w:cs="Consolas"/>
-          <w:color w:val="000000"/>
-          <w:sz w:val="19"/>
-          <w:szCs w:val="19"/>
-          <w:lang w:val="en-US"/>
-        </w:rPr>
-        <w:t>CustomContext</w:t>
-      </w:r>
-      <w:proofErr w:type="spellEnd"/>
-      <w:r>
-        <w:rPr>
-          <w:rFonts w:ascii="Consolas" w:hAnsi="Consolas" w:cs="Consolas"/>
-          <w:color w:val="000000"/>
-          <w:sz w:val="19"/>
-          <w:szCs w:val="19"/>
-          <w:lang w:val="en-US"/>
-        </w:rPr>
-        <w:t>&gt;(opt =&gt; opt.UseNpgsql(Configuration.GetConnectionString(</w:t>
-      </w:r>
-      <w:r>
-        <w:rPr>
-          <w:rFonts w:ascii="Consolas" w:hAnsi="Consolas" w:cs="Consolas"/>
-          <w:color w:val="A31515"/>
-          <w:sz w:val="19"/>
-          <w:szCs w:val="19"/>
-          <w:lang w:val="en-US"/>
-        </w:rPr>
-        <w:t>"DefaultConnection"</w:t>
-      </w:r>
-      <w:r>
-        <w:rPr>
-          <w:rFonts w:ascii="Consolas" w:hAnsi="Consolas" w:cs="Consolas"/>
-          <w:color w:val="000000"/>
-          <w:sz w:val="19"/>
-          <w:szCs w:val="19"/>
-          <w:lang w:val="en-US"/>
-        </w:rPr>
-        <w:t>)));</w:t>
-      </w:r>
-    </w:p>
-    <w:p>
-      <w:r>
-        <w:t>Po</w:t>
-      </w:r>
-      <w:r>
-        <w:t>przez</w:t>
-      </w:r>
-      <w:r>
-        <w:t xml:space="preserve"> pakiet</w:t>
-      </w:r>
-      <w:r>
-        <w:t>y</w:t>
-      </w:r>
-      <w:r>
-        <w:t xml:space="preserve"> </w:t>
-      </w:r>
-      <w:proofErr w:type="spellStart"/>
-      <w:r>
-        <w:t>NuGet</w:t>
-      </w:r>
-      <w:proofErr w:type="spellEnd"/>
-      <w:r>
-        <w:t xml:space="preserve"> – </w:t>
-      </w:r>
-      <w:proofErr w:type="spellStart"/>
-      <w:r>
-        <w:t>EntityFrameworkCore</w:t>
-      </w:r>
-      <w:proofErr w:type="spellEnd"/>
-      <w:r>
-        <w:t xml:space="preserve"> i </w:t>
-      </w:r>
-      <w:proofErr w:type="spellStart"/>
-      <w:r>
-        <w:t>Npsql</w:t>
-      </w:r>
-      <w:proofErr w:type="spellEnd"/>
-      <w:r>
-        <w:t xml:space="preserve"> dla </w:t>
-      </w:r>
-      <w:proofErr w:type="spellStart"/>
-      <w:r>
-        <w:t>PostgreSQL</w:t>
-      </w:r>
-      <w:proofErr w:type="spellEnd"/>
-      <w:r>
-        <w:t xml:space="preserve"> – </w:t>
-      </w:r>
-      <w:proofErr w:type="spellStart"/>
-      <w:r>
-        <w:t>Conte</w:t>
-      </w:r>
-      <w:r>
-        <w:t>x</w:t>
-      </w:r>
-      <w:r>
-        <w:t>t</w:t>
-      </w:r>
-      <w:proofErr w:type="spellEnd"/>
-      <w:r>
-        <w:t xml:space="preserve"> utworzony</w:t>
-      </w:r>
-      <w:r>
-        <w:t xml:space="preserve"> dla połączenia podanego w ustawieniach „</w:t>
-      </w:r>
-      <w:proofErr w:type="spellStart"/>
-      <w:r>
-        <w:t>DefaultConnection</w:t>
-      </w:r>
-      <w:proofErr w:type="spellEnd"/>
-      <w:r>
-        <w:t>”:</w:t>
-      </w:r>
-    </w:p>
-    <w:p>
-      <w:r>
         <w:rPr>
           <w:noProof/>
         </w:rPr>
         <w:lastRenderedPageBreak/>
         <w:drawing>
-          <wp:inline distT="0" distB="0" distL="0" distR="0" wp14:anchorId="47CB4C1D" wp14:editId="7CCD3F75">
-            <wp:extent cx="4126675" cy="3157062"/>
-            <wp:effectExtent l="0" t="0" r="7620" b="5715"/>
-            <wp:docPr id="20" name="Obraz 20"/>
+          <wp:inline distT="0" distB="0" distL="0" distR="0" wp14:anchorId="7261F804" wp14:editId="0DFEE458">
+            <wp:extent cx="3331029" cy="1318400"/>
+            <wp:effectExtent l="0" t="0" r="3175" b="0"/>
+            <wp:docPr id="25" name="Obraz 25"/>
             <wp:cNvGraphicFramePr>
               <a:graphicFrameLocks xmlns:a="http://schemas.openxmlformats.org/drawingml/2006/main" noChangeAspect="1"/>
             </wp:cNvGraphicFramePr>
@@ -14237,7 +14168,7 @@
                   <pic:spPr>
                     <a:xfrm>
                       <a:off x="0" y="0"/>
-                      <a:ext cx="4141565" cy="3168454"/>
+                      <a:ext cx="3397761" cy="1344812"/>
                     </a:xfrm>
                     <a:prstGeom prst="rect">
                       <a:avLst/>
@@ -14252,39 +14183,178 @@
     </w:p>
     <w:p>
       <w:r>
-        <w:t xml:space="preserve">Służy on do zarządzania zmianami w bazie danych ze strony serwisu. Tworzone są obiekty </w:t>
+        <w:t>Tworzony jest</w:t>
+      </w:r>
+      <w:r>
+        <w:t xml:space="preserve"> </w:t>
       </w:r>
       <w:proofErr w:type="spellStart"/>
       <w:r>
-        <w:t>DbSet</w:t>
+        <w:t>Context</w:t>
       </w:r>
       <w:proofErr w:type="spellEnd"/>
       <w:r>
-        <w:t xml:space="preserve">&lt;T&gt;, który każdy służy do reprezentowania stanu powiązanej tabeli w bazie danych. Poniżej klasa </w:t>
-      </w:r>
+        <w:t>, który odpowiada za</w:t>
+      </w:r>
+      <w:r>
+        <w:t xml:space="preserve"> połączeni</w:t>
+      </w:r>
+      <w:r>
+        <w:t>e</w:t>
+      </w:r>
+      <w:r>
+        <w:t xml:space="preserve"> z bazą danych dzięki metodzie:</w:t>
+      </w:r>
+    </w:p>
+    <w:p>
+      <w:pPr>
+        <w:rPr>
+          <w:rFonts w:ascii="Consolas" w:hAnsi="Consolas" w:cs="Consolas"/>
+          <w:color w:val="000000"/>
+          <w:sz w:val="19"/>
+          <w:szCs w:val="19"/>
+          <w:lang w:val="en-US"/>
+        </w:rPr>
+      </w:pPr>
       <w:proofErr w:type="spellStart"/>
-      <w:r>
+      <w:proofErr w:type="gramStart"/>
+      <w:r>
+        <w:rPr>
+          <w:rFonts w:ascii="Consolas" w:hAnsi="Consolas" w:cs="Consolas"/>
+          <w:color w:val="000000"/>
+          <w:sz w:val="19"/>
+          <w:szCs w:val="19"/>
+          <w:lang w:val="en-US"/>
+        </w:rPr>
+        <w:t>services.AddDbContext</w:t>
+      </w:r>
+      <w:proofErr w:type="spellEnd"/>
+      <w:proofErr w:type="gramEnd"/>
+      <w:r>
+        <w:rPr>
+          <w:rFonts w:ascii="Consolas" w:hAnsi="Consolas" w:cs="Consolas"/>
+          <w:color w:val="000000"/>
+          <w:sz w:val="19"/>
+          <w:szCs w:val="19"/>
+          <w:lang w:val="en-US"/>
+        </w:rPr>
+        <w:t>&lt;</w:t>
+      </w:r>
+      <w:proofErr w:type="spellStart"/>
+      <w:r>
+        <w:rPr>
+          <w:rFonts w:ascii="Consolas" w:hAnsi="Consolas" w:cs="Consolas"/>
+          <w:color w:val="000000"/>
+          <w:sz w:val="19"/>
+          <w:szCs w:val="19"/>
+          <w:lang w:val="en-US"/>
+        </w:rPr>
         <w:t>CustomContext</w:t>
       </w:r>
       <w:proofErr w:type="spellEnd"/>
       <w:r>
-        <w:t xml:space="preserve"> wykorzystana w projekcie. Każda tabela ma swój odpowiednik </w:t>
+        <w:rPr>
+          <w:rFonts w:ascii="Consolas" w:hAnsi="Consolas" w:cs="Consolas"/>
+          <w:color w:val="000000"/>
+          <w:sz w:val="19"/>
+          <w:szCs w:val="19"/>
+          <w:lang w:val="en-US"/>
+        </w:rPr>
+        <w:t>&gt;(opt =&gt; opt.UseNpgsql(Configuration.GetConnectionString(</w:t>
+      </w:r>
+      <w:r>
+        <w:rPr>
+          <w:rFonts w:ascii="Consolas" w:hAnsi="Consolas" w:cs="Consolas"/>
+          <w:color w:val="A31515"/>
+          <w:sz w:val="19"/>
+          <w:szCs w:val="19"/>
+          <w:lang w:val="en-US"/>
+        </w:rPr>
+        <w:t>"DefaultConnection"</w:t>
+      </w:r>
+      <w:r>
+        <w:rPr>
+          <w:rFonts w:ascii="Consolas" w:hAnsi="Consolas" w:cs="Consolas"/>
+          <w:color w:val="000000"/>
+          <w:sz w:val="19"/>
+          <w:szCs w:val="19"/>
+          <w:lang w:val="en-US"/>
+        </w:rPr>
+        <w:t>)));</w:t>
+      </w:r>
+    </w:p>
+    <w:p>
+      <w:r>
+        <w:t>Po</w:t>
+      </w:r>
+      <w:r>
+        <w:t>przez</w:t>
+      </w:r>
+      <w:r>
+        <w:t xml:space="preserve"> pakiet</w:t>
+      </w:r>
+      <w:r>
+        <w:t>y</w:t>
+      </w:r>
+      <w:r>
+        <w:t xml:space="preserve"> </w:t>
       </w:r>
       <w:proofErr w:type="spellStart"/>
       <w:r>
-        <w:t>DbSet</w:t>
+        <w:t>NuGet</w:t>
       </w:r>
       <w:proofErr w:type="spellEnd"/>
       <w:r>
-        <w:t xml:space="preserve">. Metoda </w:t>
+        <w:t xml:space="preserve"> – </w:t>
       </w:r>
       <w:proofErr w:type="spellStart"/>
       <w:r>
-        <w:t>OnModelCreating</w:t>
+        <w:t>EntityFrameworkCore</w:t>
       </w:r>
       <w:proofErr w:type="spellEnd"/>
       <w:r>
-        <w:t xml:space="preserve"> zapewnia utworzenie tabel oraz ich ustawień.</w:t>
+        <w:t xml:space="preserve"> i </w:t>
+      </w:r>
+      <w:proofErr w:type="spellStart"/>
+      <w:r>
+        <w:t>Npsql</w:t>
+      </w:r>
+      <w:proofErr w:type="spellEnd"/>
+      <w:r>
+        <w:t xml:space="preserve"> dla </w:t>
+      </w:r>
+      <w:proofErr w:type="spellStart"/>
+      <w:r>
+        <w:t>PostgreSQL</w:t>
+      </w:r>
+      <w:proofErr w:type="spellEnd"/>
+      <w:r>
+        <w:t xml:space="preserve"> – </w:t>
+      </w:r>
+      <w:proofErr w:type="spellStart"/>
+      <w:r>
+        <w:t>Conte</w:t>
+      </w:r>
+      <w:r>
+        <w:t>x</w:t>
+      </w:r>
+      <w:r>
+        <w:t>t</w:t>
+      </w:r>
+      <w:proofErr w:type="spellEnd"/>
+      <w:r>
+        <w:t xml:space="preserve"> utworzony</w:t>
+      </w:r>
+      <w:r>
+        <w:t xml:space="preserve"> dla połączenia podanego w ustawieniach „</w:t>
+      </w:r>
+      <w:proofErr w:type="spellStart"/>
+      <w:r>
+        <w:t>DefaultConnection</w:t>
+      </w:r>
+      <w:proofErr w:type="spellEnd"/>
+      <w:r>
+        <w:t>”:</w:t>
       </w:r>
     </w:p>
     <w:p>
@@ -14293,10 +14363,10 @@
           <w:noProof/>
         </w:rPr>
         <w:drawing>
-          <wp:inline distT="0" distB="0" distL="0" distR="0" wp14:anchorId="79C48B5F" wp14:editId="3DF9E391">
-            <wp:extent cx="5731510" cy="2475230"/>
-            <wp:effectExtent l="0" t="0" r="2540" b="1270"/>
-            <wp:docPr id="9" name="Obraz 9"/>
+          <wp:inline distT="0" distB="0" distL="0" distR="0" wp14:anchorId="47CB4C1D" wp14:editId="7CCD3F75">
+            <wp:extent cx="4126675" cy="3157062"/>
+            <wp:effectExtent l="0" t="0" r="7620" b="5715"/>
+            <wp:docPr id="20" name="Obraz 20"/>
             <wp:cNvGraphicFramePr>
               <a:graphicFrameLocks xmlns:a="http://schemas.openxmlformats.org/drawingml/2006/main" noChangeAspect="1"/>
             </wp:cNvGraphicFramePr>
@@ -14316,6 +14386,86 @@
                   <pic:spPr>
                     <a:xfrm>
                       <a:off x="0" y="0"/>
+                      <a:ext cx="4141565" cy="3168454"/>
+                    </a:xfrm>
+                    <a:prstGeom prst="rect">
+                      <a:avLst/>
+                    </a:prstGeom>
+                  </pic:spPr>
+                </pic:pic>
+              </a:graphicData>
+            </a:graphic>
+          </wp:inline>
+        </w:drawing>
+      </w:r>
+    </w:p>
+    <w:p>
+      <w:r>
+        <w:t xml:space="preserve">Służy on do zarządzania zmianami w bazie danych ze strony serwisu. Tworzone są obiekty </w:t>
+      </w:r>
+      <w:proofErr w:type="spellStart"/>
+      <w:r>
+        <w:t>DbSet</w:t>
+      </w:r>
+      <w:proofErr w:type="spellEnd"/>
+      <w:r>
+        <w:t xml:space="preserve">&lt;T&gt;, który każdy służy do reprezentowania stanu powiązanej tabeli w bazie danych. Poniżej klasa </w:t>
+      </w:r>
+      <w:proofErr w:type="spellStart"/>
+      <w:r>
+        <w:t>CustomContext</w:t>
+      </w:r>
+      <w:proofErr w:type="spellEnd"/>
+      <w:r>
+        <w:t xml:space="preserve"> wykorzystana w projekcie. Każda tabela ma swój odpowiednik </w:t>
+      </w:r>
+      <w:proofErr w:type="spellStart"/>
+      <w:r>
+        <w:t>DbSet</w:t>
+      </w:r>
+      <w:proofErr w:type="spellEnd"/>
+      <w:r>
+        <w:t xml:space="preserve">. Metoda </w:t>
+      </w:r>
+      <w:proofErr w:type="spellStart"/>
+      <w:r>
+        <w:t>OnModelCreating</w:t>
+      </w:r>
+      <w:proofErr w:type="spellEnd"/>
+      <w:r>
+        <w:t xml:space="preserve"> zapewnia utworzenie tabel oraz ich ustawień.</w:t>
+      </w:r>
+    </w:p>
+    <w:p>
+      <w:r>
+        <w:rPr>
+          <w:noProof/>
+        </w:rPr>
+        <w:lastRenderedPageBreak/>
+        <w:drawing>
+          <wp:inline distT="0" distB="0" distL="0" distR="0" wp14:anchorId="79C48B5F" wp14:editId="3DF9E391">
+            <wp:extent cx="5731510" cy="2475230"/>
+            <wp:effectExtent l="0" t="0" r="2540" b="1270"/>
+            <wp:docPr id="9" name="Obraz 9"/>
+            <wp:cNvGraphicFramePr>
+              <a:graphicFrameLocks xmlns:a="http://schemas.openxmlformats.org/drawingml/2006/main" noChangeAspect="1"/>
+            </wp:cNvGraphicFramePr>
+            <a:graphic xmlns:a="http://schemas.openxmlformats.org/drawingml/2006/main">
+              <a:graphicData uri="http://schemas.openxmlformats.org/drawingml/2006/picture">
+                <pic:pic xmlns:pic="http://schemas.openxmlformats.org/drawingml/2006/picture">
+                  <pic:nvPicPr>
+                    <pic:cNvPr id="1" name=""/>
+                    <pic:cNvPicPr/>
+                  </pic:nvPicPr>
+                  <pic:blipFill>
+                    <a:blip r:embed="rId12"/>
+                    <a:stretch>
+                      <a:fillRect/>
+                    </a:stretch>
+                  </pic:blipFill>
+                  <pic:spPr>
+                    <a:xfrm>
+                      <a:off x="0" y="0"/>
                       <a:ext cx="5731510" cy="2475230"/>
                     </a:xfrm>
                     <a:prstGeom prst="rect">
@@ -14334,13 +14484,7 @@
         <w:pStyle w:val="Heading2"/>
       </w:pPr>
       <w:r>
-        <w:t xml:space="preserve">Opis </w:t>
-      </w:r>
-      <w:r>
-        <w:t>wykorzystywanych modeli i ich metod</w:t>
-      </w:r>
-      <w:r>
-        <w:t>:</w:t>
+        <w:t>Opis wykorzystywanych modeli i ich metod:</w:t>
       </w:r>
     </w:p>
     <w:p>
@@ -14458,7 +14602,6 @@
         <w:pStyle w:val="ListParagraph"/>
       </w:pPr>
       <w:r>
-        <w:lastRenderedPageBreak/>
         <w:t xml:space="preserve">Posiada ona podklasę </w:t>
       </w:r>
       <w:proofErr w:type="spellStart"/>
@@ -14507,7 +14650,7 @@
                     <pic:cNvPicPr/>
                   </pic:nvPicPr>
                   <pic:blipFill>
-                    <a:blip r:embed="rId12"/>
+                    <a:blip r:embed="rId13"/>
                     <a:stretch>
                       <a:fillRect/>
                     </a:stretch>
@@ -14530,6 +14673,7 @@
     </w:p>
     <w:p>
       <w:r>
+        <w:lastRenderedPageBreak/>
         <w:t>Klasa modelu Game. Posiada ona pola:</w:t>
       </w:r>
     </w:p>
@@ -14714,110 +14858,11 @@
         <w:rPr>
           <w:noProof/>
         </w:rPr>
-        <w:lastRenderedPageBreak/>
         <w:drawing>
-          <wp:inline distT="0" distB="0" distL="0" distR="0" wp14:anchorId="57CD02E7" wp14:editId="003772E9">
-            <wp:extent cx="2968831" cy="4962822"/>
-            <wp:effectExtent l="0" t="0" r="3175" b="0"/>
+          <wp:inline distT="0" distB="0" distL="0" distR="0" wp14:anchorId="57CD02E7" wp14:editId="7305B57F">
+            <wp:extent cx="2672360" cy="4467225"/>
+            <wp:effectExtent l="0" t="0" r="0" b="0"/>
             <wp:docPr id="2" name="Obraz 2"/>
-            <wp:cNvGraphicFramePr>
-              <a:graphicFrameLocks xmlns:a="http://schemas.openxmlformats.org/drawingml/2006/main" noChangeAspect="1"/>
-            </wp:cNvGraphicFramePr>
-            <a:graphic xmlns:a="http://schemas.openxmlformats.org/drawingml/2006/main">
-              <a:graphicData uri="http://schemas.openxmlformats.org/drawingml/2006/picture">
-                <pic:pic xmlns:pic="http://schemas.openxmlformats.org/drawingml/2006/picture">
-                  <pic:nvPicPr>
-                    <pic:cNvPr id="1" name=""/>
-                    <pic:cNvPicPr/>
-                  </pic:nvPicPr>
-                  <pic:blipFill>
-                    <a:blip r:embed="rId13"/>
-                    <a:stretch>
-                      <a:fillRect/>
-                    </a:stretch>
-                  </pic:blipFill>
-                  <pic:spPr>
-                    <a:xfrm>
-                      <a:off x="0" y="0"/>
-                      <a:ext cx="2978244" cy="4978557"/>
-                    </a:xfrm>
-                    <a:prstGeom prst="rect">
-                      <a:avLst/>
-                    </a:prstGeom>
-                  </pic:spPr>
-                </pic:pic>
-              </a:graphicData>
-            </a:graphic>
-          </wp:inline>
-        </w:drawing>
-      </w:r>
-    </w:p>
-    <w:p>
-      <w:pPr>
-        <w:pStyle w:val="ListParagraph"/>
-      </w:pPr>
-      <w:r>
-        <w:t xml:space="preserve">Posiada ona podklasę </w:t>
-      </w:r>
-      <w:proofErr w:type="spellStart"/>
-      <w:r>
-        <w:t>GameJSON</w:t>
-      </w:r>
-      <w:proofErr w:type="spellEnd"/>
-      <w:r>
-        <w:t xml:space="preserve"> utworzoną w celu łatwiejszego </w:t>
-      </w:r>
-      <w:proofErr w:type="spellStart"/>
-      <w:r>
-        <w:t>serializowania</w:t>
-      </w:r>
-      <w:proofErr w:type="spellEnd"/>
-      <w:r>
-        <w:t xml:space="preserve"> i </w:t>
-      </w:r>
-      <w:proofErr w:type="spellStart"/>
-      <w:r>
-        <w:t>deserializowania</w:t>
-      </w:r>
-      <w:proofErr w:type="spellEnd"/>
-      <w:r>
-        <w:t xml:space="preserve"> danych z i do frontu aplikacji. </w:t>
-      </w:r>
-    </w:p>
-    <w:p>
-      <w:pPr>
-        <w:pStyle w:val="ListParagraph"/>
-      </w:pPr>
-      <w:r>
-        <w:t xml:space="preserve">Dodatkowo </w:t>
-      </w:r>
-      <w:proofErr w:type="spellStart"/>
-      <w:r>
-        <w:t>enum</w:t>
-      </w:r>
-      <w:proofErr w:type="spellEnd"/>
-      <w:r>
-        <w:t xml:space="preserve"> </w:t>
-      </w:r>
-      <w:proofErr w:type="spellStart"/>
-      <w:r>
-        <w:t>Difficulty</w:t>
-      </w:r>
-      <w:proofErr w:type="spellEnd"/>
-      <w:r>
-        <w:t xml:space="preserve"> ze stopniami trudności.</w:t>
-      </w:r>
-    </w:p>
-    <w:p>
-      <w:r>
-        <w:rPr>
-          <w:noProof/>
-        </w:rPr>
-        <w:drawing>
-          <wp:inline distT="0" distB="0" distL="0" distR="0" wp14:anchorId="5285EE81" wp14:editId="12D73CFD">
-            <wp:extent cx="2808514" cy="2294920"/>
-            <wp:effectExtent l="0" t="0" r="0" b="0"/>
-            <wp:docPr id="3" name="Obraz 3"/>
             <wp:cNvGraphicFramePr>
               <a:graphicFrameLocks xmlns:a="http://schemas.openxmlformats.org/drawingml/2006/main" noChangeAspect="1"/>
             </wp:cNvGraphicFramePr>
@@ -14837,7 +14882,7 @@
                   <pic:spPr>
                     <a:xfrm>
                       <a:off x="0" y="0"/>
-                      <a:ext cx="2829531" cy="2312094"/>
+                      <a:ext cx="2724854" cy="4554975"/>
                     </a:xfrm>
                     <a:prstGeom prst="rect">
                       <a:avLst/>
@@ -14849,6 +14894,9 @@
           </wp:inline>
         </w:drawing>
       </w:r>
+      <w:r>
+        <w:br/>
+      </w:r>
     </w:p>
     <w:p>
       <w:r>
@@ -14858,244 +14906,47 @@
     <w:p>
       <w:r>
         <w:lastRenderedPageBreak/>
-        <w:t xml:space="preserve">Klasa modelu </w:t>
+        <w:t xml:space="preserve">Posiada ona podklasę </w:t>
       </w:r>
       <w:proofErr w:type="spellStart"/>
       <w:r>
-        <w:t>Result</w:t>
+        <w:t>GameJSON</w:t>
       </w:r>
       <w:proofErr w:type="spellEnd"/>
       <w:r>
-        <w:t>. Posiada ona pola:</w:t>
-      </w:r>
-    </w:p>
-    <w:p>
-      <w:pPr>
-        <w:pStyle w:val="ListParagraph"/>
-        <w:numPr>
-          <w:ilvl w:val="0"/>
-          <w:numId w:val="5"/>
-        </w:numPr>
-      </w:pPr>
-      <w:r>
-        <w:t>ID – Unikalny klucz główny</w:t>
-      </w:r>
-      <w:r>
-        <w:t xml:space="preserve"> modelu, automatycznie generowa</w:t>
-      </w:r>
-      <w:r>
-        <w:t>ny dla każdego kolejnego zapisanego w bazie obiektu</w:t>
-      </w:r>
-    </w:p>
-    <w:p>
-      <w:pPr>
-        <w:pStyle w:val="ListParagraph"/>
-        <w:numPr>
-          <w:ilvl w:val="0"/>
-          <w:numId w:val="6"/>
-        </w:numPr>
-      </w:pPr>
-      <w:r>
-        <w:t>Game – Klucz obcy do tabeli Game</w:t>
-      </w:r>
-    </w:p>
-    <w:p>
-      <w:pPr>
-        <w:pStyle w:val="ListParagraph"/>
-        <w:numPr>
-          <w:ilvl w:val="0"/>
-          <w:numId w:val="6"/>
-        </w:numPr>
-      </w:pPr>
+        <w:t xml:space="preserve"> utworzoną w celu łatwiejszego </w:t>
+      </w:r>
       <w:proofErr w:type="spellStart"/>
       <w:r>
-        <w:t>wordSpeed</w:t>
+        <w:t>serializowania</w:t>
       </w:r>
       <w:proofErr w:type="spellEnd"/>
       <w:r>
-        <w:t xml:space="preserve"> – uzyskana szybkość słów na </w:t>
+        <w:t xml:space="preserve"> i </w:t>
       </w:r>
       <w:proofErr w:type="spellStart"/>
       <w:r>
-        <w:t>minute</w:t>
+        <w:t>deserializowania</w:t>
       </w:r>
       <w:proofErr w:type="spellEnd"/>
       <w:r>
-        <w:t xml:space="preserve"> na końcu gry</w:t>
-      </w:r>
-    </w:p>
-    <w:p>
-      <w:pPr>
-        <w:pStyle w:val="ListParagraph"/>
-        <w:numPr>
-          <w:ilvl w:val="0"/>
-          <w:numId w:val="6"/>
-        </w:numPr>
-      </w:pPr>
+        <w:t xml:space="preserve"> danych z i do frontu aplikacji. Dodatkowo </w:t>
+      </w:r>
       <w:proofErr w:type="spellStart"/>
       <w:r>
-        <w:t>account</w:t>
+        <w:t>enum</w:t>
       </w:r>
       <w:proofErr w:type="spellEnd"/>
       <w:r>
-        <w:t xml:space="preserve"> – klucz obcy do tabeli </w:t>
+        <w:t xml:space="preserve"> </w:t>
       </w:r>
       <w:proofErr w:type="spellStart"/>
       <w:r>
-        <w:t>Account</w:t>
+        <w:t>Difficulty</w:t>
       </w:r>
       <w:proofErr w:type="spellEnd"/>
-    </w:p>
-    <w:p>
-      <w:pPr>
-        <w:pStyle w:val="ListParagraph"/>
-        <w:numPr>
-          <w:ilvl w:val="0"/>
-          <w:numId w:val="6"/>
-        </w:numPr>
-      </w:pPr>
-      <w:proofErr w:type="spellStart"/>
-      <w:r>
-        <w:t>finish_date</w:t>
-      </w:r>
-      <w:proofErr w:type="spellEnd"/>
-      <w:r>
-        <w:t xml:space="preserve"> – data ukończenia gry</w:t>
-      </w:r>
-    </w:p>
-    <w:p>
-      <w:pPr>
-        <w:pStyle w:val="ListParagraph"/>
-        <w:numPr>
-          <w:ilvl w:val="0"/>
-          <w:numId w:val="6"/>
-        </w:numPr>
-      </w:pPr>
-      <w:proofErr w:type="spellStart"/>
-      <w:r>
-        <w:t>isPassed</w:t>
-      </w:r>
-      <w:proofErr w:type="spellEnd"/>
-      <w:r>
-        <w:t xml:space="preserve"> – osądzenie czy </w:t>
-      </w:r>
-      <w:proofErr w:type="spellStart"/>
-      <w:r>
-        <w:t>wordSpeed</w:t>
-      </w:r>
-      <w:proofErr w:type="spellEnd"/>
-      <w:r>
-        <w:t xml:space="preserve"> i </w:t>
-      </w:r>
-      <w:proofErr w:type="spellStart"/>
-      <w:r>
-        <w:t>mistakes</w:t>
-      </w:r>
-      <w:proofErr w:type="spellEnd"/>
-      <w:r>
-        <w:t xml:space="preserve"> były dostateczne do ukończenia gry z wynikiem pozytywnym</w:t>
-      </w:r>
-    </w:p>
-    <w:p>
-      <w:pPr>
-        <w:pStyle w:val="ListParagraph"/>
-        <w:numPr>
-          <w:ilvl w:val="0"/>
-          <w:numId w:val="6"/>
-        </w:numPr>
-      </w:pPr>
-      <w:proofErr w:type="spellStart"/>
-      <w:r>
-        <w:t>mistakes</w:t>
-      </w:r>
-      <w:proofErr w:type="spellEnd"/>
-      <w:r>
-        <w:t xml:space="preserve"> – liczba błędów</w:t>
-      </w:r>
-    </w:p>
-    <w:p>
-      <w:r>
-        <w:t>Posiada również 3 podklasy:</w:t>
-      </w:r>
-    </w:p>
-    <w:p>
-      <w:pPr>
-        <w:pStyle w:val="ListParagraph"/>
-        <w:numPr>
-          <w:ilvl w:val="0"/>
-          <w:numId w:val="7"/>
-        </w:numPr>
-      </w:pPr>
-      <w:proofErr w:type="spellStart"/>
-      <w:r>
-        <w:t>ResultJSON</w:t>
-      </w:r>
-      <w:proofErr w:type="spellEnd"/>
-      <w:r>
-        <w:t xml:space="preserve"> – klasa do łatwej </w:t>
-      </w:r>
-      <w:proofErr w:type="spellStart"/>
-      <w:r>
-        <w:t>serializacji</w:t>
-      </w:r>
-      <w:proofErr w:type="spellEnd"/>
-      <w:r>
-        <w:t xml:space="preserve"> i </w:t>
-      </w:r>
-      <w:proofErr w:type="spellStart"/>
-      <w:r>
-        <w:t>deserializacji</w:t>
-      </w:r>
-      <w:proofErr w:type="spellEnd"/>
-      <w:r>
-        <w:t xml:space="preserve"> całego obiektu </w:t>
-      </w:r>
-      <w:proofErr w:type="spellStart"/>
-      <w:r>
-        <w:t>Result</w:t>
-      </w:r>
-      <w:proofErr w:type="spellEnd"/>
-    </w:p>
-    <w:p>
-      <w:pPr>
-        <w:pStyle w:val="ListParagraph"/>
-        <w:numPr>
-          <w:ilvl w:val="0"/>
-          <w:numId w:val="7"/>
-        </w:numPr>
-      </w:pPr>
-      <w:proofErr w:type="spellStart"/>
-      <w:r>
-        <w:t>ResultSearchJSON</w:t>
-      </w:r>
-      <w:proofErr w:type="spellEnd"/>
-      <w:r>
-        <w:t xml:space="preserve"> – klasa do obsługi parametrów przekazywanych do filtrowania wyników</w:t>
-      </w:r>
-    </w:p>
-    <w:p>
-      <w:pPr>
-        <w:pStyle w:val="ListParagraph"/>
-        <w:numPr>
-          <w:ilvl w:val="0"/>
-          <w:numId w:val="7"/>
-        </w:numPr>
-      </w:pPr>
-      <w:proofErr w:type="spellStart"/>
-      <w:r>
-        <w:t>ResultTableJSON</w:t>
-      </w:r>
-      <w:proofErr w:type="spellEnd"/>
-      <w:r>
-        <w:t xml:space="preserve"> – klasa służąca do mapowania obiektów </w:t>
-      </w:r>
-      <w:proofErr w:type="spellStart"/>
-      <w:r>
-        <w:t>Result</w:t>
-      </w:r>
-      <w:proofErr w:type="spellEnd"/>
-      <w:r>
-        <w:t xml:space="preserve"> na formę gotową do zapełnienia tabeli wyników.</w:t>
+      <w:r>
+        <w:t xml:space="preserve"> ze stopniami trudności.</w:t>
       </w:r>
     </w:p>
     <w:p>
@@ -15104,10 +14955,10 @@
           <w:noProof/>
         </w:rPr>
         <w:drawing>
-          <wp:inline distT="0" distB="0" distL="0" distR="0" wp14:anchorId="668253D2" wp14:editId="254AC718">
-            <wp:extent cx="3763258" cy="5052951"/>
-            <wp:effectExtent l="0" t="0" r="8890" b="0"/>
-            <wp:docPr id="5" name="Obraz 5"/>
+          <wp:inline distT="0" distB="0" distL="0" distR="0" wp14:anchorId="5285EE81" wp14:editId="7D165389">
+            <wp:extent cx="2305050" cy="1883524"/>
+            <wp:effectExtent l="0" t="0" r="0" b="2540"/>
+            <wp:docPr id="3" name="Obraz 3"/>
             <wp:cNvGraphicFramePr>
               <a:graphicFrameLocks xmlns:a="http://schemas.openxmlformats.org/drawingml/2006/main" noChangeAspect="1"/>
             </wp:cNvGraphicFramePr>
@@ -15127,7 +14978,7 @@
                   <pic:spPr>
                     <a:xfrm>
                       <a:off x="0" y="0"/>
-                      <a:ext cx="3776802" cy="5071136"/>
+                      <a:ext cx="2382795" cy="1947052"/>
                     </a:xfrm>
                     <a:prstGeom prst="rect">
                       <a:avLst/>
@@ -15140,18 +14991,173 @@
         </w:drawing>
       </w:r>
     </w:p>
-    <w:p/>
+    <w:p>
+      <w:r>
+        <w:t xml:space="preserve">Klasa modelu </w:t>
+      </w:r>
+      <w:proofErr w:type="spellStart"/>
+      <w:r>
+        <w:t>Result</w:t>
+      </w:r>
+      <w:proofErr w:type="spellEnd"/>
+      <w:r>
+        <w:t>. Posiada ona pola:</w:t>
+      </w:r>
+    </w:p>
+    <w:p>
+      <w:pPr>
+        <w:pStyle w:val="ListParagraph"/>
+        <w:numPr>
+          <w:ilvl w:val="0"/>
+          <w:numId w:val="5"/>
+        </w:numPr>
+      </w:pPr>
+      <w:r>
+        <w:t>ID – Unikalny klucz główny</w:t>
+      </w:r>
+      <w:r>
+        <w:t xml:space="preserve"> modelu, automatycznie generowa</w:t>
+      </w:r>
+      <w:r>
+        <w:t>ny dla każdego kolejnego zapisanego w bazie obiektu</w:t>
+      </w:r>
+    </w:p>
+    <w:p>
+      <w:pPr>
+        <w:pStyle w:val="ListParagraph"/>
+        <w:numPr>
+          <w:ilvl w:val="0"/>
+          <w:numId w:val="6"/>
+        </w:numPr>
+      </w:pPr>
+      <w:r>
+        <w:t>Game – Klucz obcy do tabeli Game</w:t>
+      </w:r>
+    </w:p>
+    <w:p>
+      <w:pPr>
+        <w:pStyle w:val="ListParagraph"/>
+        <w:numPr>
+          <w:ilvl w:val="0"/>
+          <w:numId w:val="6"/>
+        </w:numPr>
+      </w:pPr>
+      <w:proofErr w:type="spellStart"/>
+      <w:r>
+        <w:t>wordSpeed</w:t>
+      </w:r>
+      <w:proofErr w:type="spellEnd"/>
+      <w:r>
+        <w:t xml:space="preserve"> – uzyskana szybkość słów na </w:t>
+      </w:r>
+      <w:proofErr w:type="spellStart"/>
+      <w:r>
+        <w:t>minute</w:t>
+      </w:r>
+      <w:proofErr w:type="spellEnd"/>
+      <w:r>
+        <w:t xml:space="preserve"> na końcu gry</w:t>
+      </w:r>
+    </w:p>
+    <w:p>
+      <w:pPr>
+        <w:pStyle w:val="ListParagraph"/>
+        <w:numPr>
+          <w:ilvl w:val="0"/>
+          <w:numId w:val="6"/>
+        </w:numPr>
+      </w:pPr>
+      <w:proofErr w:type="spellStart"/>
+      <w:r>
+        <w:t>account</w:t>
+      </w:r>
+      <w:proofErr w:type="spellEnd"/>
+      <w:r>
+        <w:t xml:space="preserve"> – klucz obcy do tabeli </w:t>
+      </w:r>
+      <w:proofErr w:type="spellStart"/>
+      <w:r>
+        <w:t>Account</w:t>
+      </w:r>
+      <w:proofErr w:type="spellEnd"/>
+    </w:p>
+    <w:p>
+      <w:pPr>
+        <w:pStyle w:val="ListParagraph"/>
+        <w:numPr>
+          <w:ilvl w:val="0"/>
+          <w:numId w:val="6"/>
+        </w:numPr>
+      </w:pPr>
+      <w:proofErr w:type="spellStart"/>
+      <w:r>
+        <w:t>finish_date</w:t>
+      </w:r>
+      <w:proofErr w:type="spellEnd"/>
+      <w:r>
+        <w:t xml:space="preserve"> – data ukończenia gry</w:t>
+      </w:r>
+    </w:p>
+    <w:p>
+      <w:pPr>
+        <w:pStyle w:val="ListParagraph"/>
+        <w:numPr>
+          <w:ilvl w:val="0"/>
+          <w:numId w:val="6"/>
+        </w:numPr>
+      </w:pPr>
+      <w:proofErr w:type="spellStart"/>
+      <w:r>
+        <w:t>isPassed</w:t>
+      </w:r>
+      <w:proofErr w:type="spellEnd"/>
+      <w:r>
+        <w:t xml:space="preserve"> – osądzenie czy </w:t>
+      </w:r>
+      <w:proofErr w:type="spellStart"/>
+      <w:r>
+        <w:t>wordSpeed</w:t>
+      </w:r>
+      <w:proofErr w:type="spellEnd"/>
+      <w:r>
+        <w:t xml:space="preserve"> i </w:t>
+      </w:r>
+      <w:proofErr w:type="spellStart"/>
+      <w:r>
+        <w:t>mistakes</w:t>
+      </w:r>
+      <w:proofErr w:type="spellEnd"/>
+      <w:r>
+        <w:t xml:space="preserve"> były dostateczne do ukończenia gry z wynikiem pozytywnym</w:t>
+      </w:r>
+    </w:p>
+    <w:p>
+      <w:pPr>
+        <w:pStyle w:val="ListParagraph"/>
+        <w:numPr>
+          <w:ilvl w:val="0"/>
+          <w:numId w:val="6"/>
+        </w:numPr>
+      </w:pPr>
+      <w:proofErr w:type="spellStart"/>
+      <w:r>
+        <w:t>mistakes</w:t>
+      </w:r>
+      <w:proofErr w:type="spellEnd"/>
+      <w:r>
+        <w:t xml:space="preserve"> – liczba błędów</w:t>
+      </w:r>
+    </w:p>
     <w:p>
       <w:r>
         <w:rPr>
           <w:noProof/>
         </w:rPr>
-        <w:lastRenderedPageBreak/>
         <w:drawing>
-          <wp:inline distT="0" distB="0" distL="0" distR="0" wp14:anchorId="0176B8B5" wp14:editId="49C8A90C">
-            <wp:extent cx="3081647" cy="2766405"/>
-            <wp:effectExtent l="0" t="0" r="5080" b="0"/>
-            <wp:docPr id="7" name="Obraz 7"/>
+          <wp:inline distT="0" distB="0" distL="0" distR="0" wp14:anchorId="52523139" wp14:editId="0BF866C8">
+            <wp:extent cx="2990850" cy="4015834"/>
+            <wp:effectExtent l="0" t="0" r="0" b="3810"/>
+            <wp:docPr id="5" name="Obraz 5"/>
             <wp:cNvGraphicFramePr>
               <a:graphicFrameLocks xmlns:a="http://schemas.openxmlformats.org/drawingml/2006/main" noChangeAspect="1"/>
             </wp:cNvGraphicFramePr>
@@ -15171,7 +15177,7 @@
                   <pic:spPr>
                     <a:xfrm>
                       <a:off x="0" y="0"/>
-                      <a:ext cx="3095135" cy="2778513"/>
+                      <a:ext cx="3038240" cy="4079465"/>
                     </a:xfrm>
                     <a:prstGeom prst="rect">
                       <a:avLst/>
@@ -15184,18 +15190,10 @@
         </w:drawing>
       </w:r>
     </w:p>
-    <w:p/>
     <w:p>
       <w:r>
-        <w:t xml:space="preserve">Klasa modelu </w:t>
-      </w:r>
-      <w:proofErr w:type="spellStart"/>
-      <w:r>
-        <w:t>WritingText</w:t>
-      </w:r>
-      <w:proofErr w:type="spellEnd"/>
-      <w:r>
-        <w:t>. Posiada ona pola:</w:t>
+        <w:lastRenderedPageBreak/>
+        <w:t>Posiada również 3 podklasy:</w:t>
       </w:r>
     </w:p>
     <w:p>
@@ -15203,56 +15201,36 @@
         <w:pStyle w:val="ListParagraph"/>
         <w:numPr>
           <w:ilvl w:val="0"/>
-          <w:numId w:val="8"/>
-        </w:numPr>
-      </w:pPr>
-      <w:r>
-        <w:t>ID – Unikalny klucz główny</w:t>
-      </w:r>
-      <w:r>
-        <w:t xml:space="preserve"> modelu, automatycznie generowa</w:t>
-      </w:r>
-      <w:r>
-        <w:t>ny dla każdego kolejnego zapisanego w bazie obiektu</w:t>
-      </w:r>
-    </w:p>
-    <w:p>
-      <w:pPr>
-        <w:pStyle w:val="ListParagraph"/>
-        <w:numPr>
-          <w:ilvl w:val="0"/>
-          <w:numId w:val="8"/>
+          <w:numId w:val="7"/>
         </w:numPr>
       </w:pPr>
       <w:proofErr w:type="spellStart"/>
       <w:r>
-        <w:t>Text</w:t>
+        <w:t>ResultJSON</w:t>
       </w:r>
       <w:proofErr w:type="spellEnd"/>
       <w:r>
-        <w:t xml:space="preserve"> – Tekst</w:t>
-      </w:r>
-      <w:r>
-        <w:t xml:space="preserve"> który użytkownik będzie pisać</w:t>
-      </w:r>
-    </w:p>
-    <w:p>
-      <w:pPr>
-        <w:pStyle w:val="ListParagraph"/>
-        <w:numPr>
-          <w:ilvl w:val="0"/>
-          <w:numId w:val="8"/>
-        </w:numPr>
-      </w:pPr>
-      <w:r>
-        <w:t xml:space="preserve">Source – </w:t>
-      </w:r>
-      <w:r>
-        <w:t xml:space="preserve">źródło </w:t>
+        <w:t xml:space="preserve"> – klasa do łatwej </w:t>
       </w:r>
       <w:proofErr w:type="spellStart"/>
       <w:r>
-        <w:t>tesktu</w:t>
+        <w:t>serializacji</w:t>
+      </w:r>
+      <w:proofErr w:type="spellEnd"/>
+      <w:r>
+        <w:t xml:space="preserve"> i </w:t>
+      </w:r>
+      <w:proofErr w:type="spellStart"/>
+      <w:r>
+        <w:t>deserializacji</w:t>
+      </w:r>
+      <w:proofErr w:type="spellEnd"/>
+      <w:r>
+        <w:t xml:space="preserve"> całego obiektu </w:t>
+      </w:r>
+      <w:proofErr w:type="spellStart"/>
+      <w:r>
+        <w:t>Result</w:t>
       </w:r>
       <w:proofErr w:type="spellEnd"/>
     </w:p>
@@ -15261,19 +15239,16 @@
         <w:pStyle w:val="ListParagraph"/>
         <w:numPr>
           <w:ilvl w:val="0"/>
-          <w:numId w:val="8"/>
+          <w:numId w:val="7"/>
         </w:numPr>
       </w:pPr>
       <w:proofErr w:type="spellStart"/>
       <w:r>
-        <w:t>wordCount</w:t>
+        <w:t>ResultSearchJSON</w:t>
       </w:r>
       <w:proofErr w:type="spellEnd"/>
       <w:r>
-        <w:t xml:space="preserve"> – </w:t>
-      </w:r>
-      <w:r>
-        <w:t>liczba słów w tekście</w:t>
+        <w:t xml:space="preserve"> – klasa do obsługi parametrów przekazywanych do filtrowania wyników</w:t>
       </w:r>
     </w:p>
     <w:p>
@@ -15281,60 +15256,36 @@
         <w:pStyle w:val="ListParagraph"/>
         <w:numPr>
           <w:ilvl w:val="0"/>
-          <w:numId w:val="8"/>
+          <w:numId w:val="7"/>
         </w:numPr>
       </w:pPr>
       <w:proofErr w:type="spellStart"/>
       <w:r>
-        <w:t>topSpeed</w:t>
+        <w:t>ResultTableJSON</w:t>
       </w:r>
       <w:proofErr w:type="spellEnd"/>
       <w:r>
-        <w:t xml:space="preserve"> – </w:t>
-      </w:r>
-      <w:r>
-        <w:t>najwyższa uzyskana szybkość pisania</w:t>
+        <w:t xml:space="preserve"> – klasa służąca do mapowania obiektów </w:t>
+      </w:r>
+      <w:proofErr w:type="spellStart"/>
+      <w:r>
+        <w:t>Result</w:t>
+      </w:r>
+      <w:proofErr w:type="spellEnd"/>
+      <w:r>
+        <w:t xml:space="preserve"> na formę gotową do zapełnienia tabeli wyników.</w:t>
       </w:r>
     </w:p>
     <w:p>
-      <w:pPr>
-        <w:pStyle w:val="ListParagraph"/>
-        <w:numPr>
-          <w:ilvl w:val="0"/>
-          <w:numId w:val="8"/>
-        </w:numPr>
-      </w:pPr>
-      <w:proofErr w:type="spellStart"/>
-      <w:r>
-        <w:t>averageSpeed</w:t>
-      </w:r>
-      <w:proofErr w:type="spellEnd"/>
-      <w:r>
-        <w:t xml:space="preserve"> </w:t>
-      </w:r>
-      <w:r>
-        <w:t>–</w:t>
-      </w:r>
-      <w:r>
-        <w:t xml:space="preserve"> </w:t>
-      </w:r>
-      <w:r>
-        <w:t>średnia uzyskana szybkość pisania</w:t>
-      </w:r>
-    </w:p>
-    <w:p>
-      <w:pPr>
-        <w:ind w:left="360"/>
-      </w:pPr>
       <w:r>
         <w:rPr>
           <w:noProof/>
         </w:rPr>
         <w:drawing>
-          <wp:inline distT="0" distB="0" distL="0" distR="0" wp14:anchorId="4E8FB348" wp14:editId="79DD9DA8">
-            <wp:extent cx="2952750" cy="3714750"/>
-            <wp:effectExtent l="0" t="0" r="0" b="0"/>
-            <wp:docPr id="21" name="Picture 21"/>
+          <wp:inline distT="0" distB="0" distL="0" distR="0" wp14:anchorId="0176B8B5" wp14:editId="23D6FC5D">
+            <wp:extent cx="2562225" cy="2300118"/>
+            <wp:effectExtent l="0" t="0" r="0" b="5080"/>
+            <wp:docPr id="7" name="Obraz 7"/>
             <wp:cNvGraphicFramePr>
               <a:graphicFrameLocks xmlns:a="http://schemas.openxmlformats.org/drawingml/2006/main" noChangeAspect="1"/>
             </wp:cNvGraphicFramePr>
@@ -15354,7 +15305,189 @@
                   <pic:spPr>
                     <a:xfrm>
                       <a:off x="0" y="0"/>
-                      <a:ext cx="2952750" cy="3714750"/>
+                      <a:ext cx="2623235" cy="2354887"/>
+                    </a:xfrm>
+                    <a:prstGeom prst="rect">
+                      <a:avLst/>
+                    </a:prstGeom>
+                  </pic:spPr>
+                </pic:pic>
+              </a:graphicData>
+            </a:graphic>
+          </wp:inline>
+        </w:drawing>
+      </w:r>
+    </w:p>
+    <w:p>
+      <w:r>
+        <w:t xml:space="preserve">Klasa modelu </w:t>
+      </w:r>
+      <w:proofErr w:type="spellStart"/>
+      <w:r>
+        <w:t>WritingText</w:t>
+      </w:r>
+      <w:proofErr w:type="spellEnd"/>
+      <w:r>
+        <w:t>. Posiada ona pola:</w:t>
+      </w:r>
+    </w:p>
+    <w:p>
+      <w:pPr>
+        <w:pStyle w:val="ListParagraph"/>
+        <w:numPr>
+          <w:ilvl w:val="0"/>
+          <w:numId w:val="8"/>
+        </w:numPr>
+      </w:pPr>
+      <w:r>
+        <w:t>ID – Unikalny klucz główny</w:t>
+      </w:r>
+      <w:r>
+        <w:t xml:space="preserve"> modelu, automatycznie generowa</w:t>
+      </w:r>
+      <w:r>
+        <w:t>ny dla każdego kolejnego zapisanego w bazie obiektu</w:t>
+      </w:r>
+    </w:p>
+    <w:p>
+      <w:pPr>
+        <w:pStyle w:val="ListParagraph"/>
+        <w:numPr>
+          <w:ilvl w:val="0"/>
+          <w:numId w:val="8"/>
+        </w:numPr>
+      </w:pPr>
+      <w:proofErr w:type="spellStart"/>
+      <w:r>
+        <w:t>Text</w:t>
+      </w:r>
+      <w:proofErr w:type="spellEnd"/>
+      <w:r>
+        <w:t xml:space="preserve"> – Tekst</w:t>
+      </w:r>
+      <w:r>
+        <w:t xml:space="preserve"> który użytkownik będzie pisać</w:t>
+      </w:r>
+    </w:p>
+    <w:p>
+      <w:pPr>
+        <w:pStyle w:val="ListParagraph"/>
+        <w:numPr>
+          <w:ilvl w:val="0"/>
+          <w:numId w:val="8"/>
+        </w:numPr>
+      </w:pPr>
+      <w:r>
+        <w:t xml:space="preserve">Source – </w:t>
+      </w:r>
+      <w:r>
+        <w:t xml:space="preserve">źródło </w:t>
+      </w:r>
+      <w:proofErr w:type="spellStart"/>
+      <w:r>
+        <w:t>tesktu</w:t>
+      </w:r>
+      <w:proofErr w:type="spellEnd"/>
+    </w:p>
+    <w:p>
+      <w:pPr>
+        <w:pStyle w:val="ListParagraph"/>
+        <w:numPr>
+          <w:ilvl w:val="0"/>
+          <w:numId w:val="8"/>
+        </w:numPr>
+      </w:pPr>
+      <w:proofErr w:type="spellStart"/>
+      <w:r>
+        <w:t>wordCount</w:t>
+      </w:r>
+      <w:proofErr w:type="spellEnd"/>
+      <w:r>
+        <w:t xml:space="preserve"> – </w:t>
+      </w:r>
+      <w:r>
+        <w:t>liczba słów w tekście</w:t>
+      </w:r>
+    </w:p>
+    <w:p>
+      <w:pPr>
+        <w:pStyle w:val="ListParagraph"/>
+        <w:numPr>
+          <w:ilvl w:val="0"/>
+          <w:numId w:val="8"/>
+        </w:numPr>
+      </w:pPr>
+      <w:proofErr w:type="spellStart"/>
+      <w:r>
+        <w:t>topSpeed</w:t>
+      </w:r>
+      <w:proofErr w:type="spellEnd"/>
+      <w:r>
+        <w:t xml:space="preserve"> – </w:t>
+      </w:r>
+      <w:r>
+        <w:t>najwyższa uzyskana szybkość pisania</w:t>
+      </w:r>
+    </w:p>
+    <w:p>
+      <w:pPr>
+        <w:pStyle w:val="ListParagraph"/>
+        <w:numPr>
+          <w:ilvl w:val="0"/>
+          <w:numId w:val="8"/>
+        </w:numPr>
+      </w:pPr>
+      <w:proofErr w:type="spellStart"/>
+      <w:r>
+        <w:t>averageSpeed</w:t>
+      </w:r>
+      <w:proofErr w:type="spellEnd"/>
+      <w:r>
+        <w:t xml:space="preserve"> </w:t>
+      </w:r>
+      <w:r>
+        <w:t>–</w:t>
+      </w:r>
+      <w:r>
+        <w:t xml:space="preserve"> </w:t>
+      </w:r>
+      <w:r>
+        <w:t>średnia uzyskana szybkość pisania</w:t>
+      </w:r>
+    </w:p>
+    <w:p>
+      <w:pPr>
+        <w:ind w:left="360"/>
+      </w:pPr>
+      <w:r>
+        <w:rPr>
+          <w:noProof/>
+        </w:rPr>
+        <w:drawing>
+          <wp:inline distT="0" distB="0" distL="0" distR="0" wp14:anchorId="4E8FB348" wp14:editId="5B42D379">
+            <wp:extent cx="2619375" cy="3295342"/>
+            <wp:effectExtent l="0" t="0" r="0" b="635"/>
+            <wp:docPr id="21" name="Picture 21"/>
+            <wp:cNvGraphicFramePr>
+              <a:graphicFrameLocks xmlns:a="http://schemas.openxmlformats.org/drawingml/2006/main" noChangeAspect="1"/>
+            </wp:cNvGraphicFramePr>
+            <a:graphic xmlns:a="http://schemas.openxmlformats.org/drawingml/2006/main">
+              <a:graphicData uri="http://schemas.openxmlformats.org/drawingml/2006/picture">
+                <pic:pic xmlns:pic="http://schemas.openxmlformats.org/drawingml/2006/picture">
+                  <pic:nvPicPr>
+                    <pic:cNvPr id="1" name=""/>
+                    <pic:cNvPicPr/>
+                  </pic:nvPicPr>
+                  <pic:blipFill>
+                    <a:blip r:embed="rId18"/>
+                    <a:stretch>
+                      <a:fillRect/>
+                    </a:stretch>
+                  </pic:blipFill>
+                  <pic:spPr>
+                    <a:xfrm>
+                      <a:off x="0" y="0"/>
+                      <a:ext cx="2646626" cy="3329625"/>
                     </a:xfrm>
                     <a:prstGeom prst="rect">
                       <a:avLst/>
@@ -15426,7 +15559,7 @@
                     <pic:cNvPicPr/>
                   </pic:nvPicPr>
                   <pic:blipFill>
-                    <a:blip r:embed="rId18"/>
+                    <a:blip r:embed="rId19"/>
                     <a:stretch>
                       <a:fillRect/>
                     </a:stretch>
@@ -15452,10 +15585,7 @@
         <w:pStyle w:val="Heading2"/>
       </w:pPr>
       <w:r>
-        <w:t xml:space="preserve">Opis </w:t>
-      </w:r>
-      <w:r>
-        <w:t>działania kontrolerów serwisu do komunikacji:</w:t>
+        <w:t>Opis działania kontrolerów serwisu do komunikacji:</w:t>
       </w:r>
     </w:p>
     <w:p>
@@ -15509,7 +15639,7 @@
                     <pic:cNvPicPr/>
                   </pic:nvPicPr>
                   <pic:blipFill>
-                    <a:blip r:embed="rId19"/>
+                    <a:blip r:embed="rId20"/>
                     <a:stretch>
                       <a:fillRect/>
                     </a:stretch>
@@ -15559,7 +15689,7 @@
                     <pic:cNvPicPr/>
                   </pic:nvPicPr>
                   <pic:blipFill>
-                    <a:blip r:embed="rId20"/>
+                    <a:blip r:embed="rId21"/>
                     <a:stretch>
                       <a:fillRect/>
                     </a:stretch>
@@ -15615,7 +15745,7 @@
                     <pic:cNvPicPr/>
                   </pic:nvPicPr>
                   <pic:blipFill>
-                    <a:blip r:embed="rId21"/>
+                    <a:blip r:embed="rId22"/>
                     <a:stretch>
                       <a:fillRect/>
                     </a:stretch>
@@ -15672,7 +15802,7 @@
                     <pic:cNvPicPr/>
                   </pic:nvPicPr>
                   <pic:blipFill>
-                    <a:blip r:embed="rId22"/>
+                    <a:blip r:embed="rId23"/>
                     <a:stretch>
                       <a:fillRect/>
                     </a:stretch>
@@ -15720,7 +15850,7 @@
                     <pic:cNvPicPr/>
                   </pic:nvPicPr>
                   <pic:blipFill>
-                    <a:blip r:embed="rId23"/>
+                    <a:blip r:embed="rId24"/>
                     <a:stretch>
                       <a:fillRect/>
                     </a:stretch>
@@ -15776,7 +15906,7 @@
                     <pic:cNvPicPr/>
                   </pic:nvPicPr>
                   <pic:blipFill>
-                    <a:blip r:embed="rId24"/>
+                    <a:blip r:embed="rId25"/>
                     <a:stretch>
                       <a:fillRect/>
                     </a:stretch>
@@ -15833,7 +15963,7 @@
                     <pic:cNvPicPr/>
                   </pic:nvPicPr>
                   <pic:blipFill>
-                    <a:blip r:embed="rId25"/>
+                    <a:blip r:embed="rId26"/>
                     <a:stretch>
                       <a:fillRect/>
                     </a:stretch>
@@ -15881,7 +16011,7 @@
                     <pic:cNvPicPr/>
                   </pic:nvPicPr>
                   <pic:blipFill>
-                    <a:blip r:embed="rId26"/>
+                    <a:blip r:embed="rId27"/>
                     <a:stretch>
                       <a:fillRect/>
                     </a:stretch>
@@ -15937,7 +16067,7 @@
                     <pic:cNvPicPr/>
                   </pic:nvPicPr>
                   <pic:blipFill>
-                    <a:blip r:embed="rId27"/>
+                    <a:blip r:embed="rId28"/>
                     <a:stretch>
                       <a:fillRect/>
                     </a:stretch>
@@ -15990,7 +16120,7 @@
                     <pic:cNvPicPr/>
                   </pic:nvPicPr>
                   <pic:blipFill>
-                    <a:blip r:embed="rId28"/>
+                    <a:blip r:embed="rId29"/>
                     <a:stretch>
                       <a:fillRect/>
                     </a:stretch>
@@ -16047,7 +16177,7 @@
                     <pic:cNvPicPr/>
                   </pic:nvPicPr>
                   <pic:blipFill>
-                    <a:blip r:embed="rId29"/>
+                    <a:blip r:embed="rId30"/>
                     <a:stretch>
                       <a:fillRect/>
                     </a:stretch>
@@ -16095,7 +16225,7 @@
                     <pic:cNvPicPr/>
                   </pic:nvPicPr>
                   <pic:blipFill>
-                    <a:blip r:embed="rId30"/>
+                    <a:blip r:embed="rId31"/>
                     <a:stretch>
                       <a:fillRect/>
                     </a:stretch>
@@ -16148,7 +16278,7 @@
                     <pic:cNvPicPr/>
                   </pic:nvPicPr>
                   <pic:blipFill>
-                    <a:blip r:embed="rId31"/>
+                    <a:blip r:embed="rId32"/>
                     <a:stretch>
                       <a:fillRect/>
                     </a:stretch>
@@ -16195,7 +16325,7 @@
                     <pic:cNvPicPr/>
                   </pic:nvPicPr>
                   <pic:blipFill>
-                    <a:blip r:embed="rId32"/>
+                    <a:blip r:embed="rId33"/>
                     <a:stretch>
                       <a:fillRect/>
                     </a:stretch>
@@ -16250,7 +16380,7 @@
                     <pic:cNvPicPr/>
                   </pic:nvPicPr>
                   <pic:blipFill>
-                    <a:blip r:embed="rId33"/>
+                    <a:blip r:embed="rId34"/>
                     <a:stretch>
                       <a:fillRect/>
                     </a:stretch>
@@ -16289,7 +16419,7 @@
       </w:pPr>
     </w:p>
     <w:sectPr>
-      <w:headerReference w:type="default" r:id="rId34"/>
+      <w:headerReference w:type="default" r:id="rId35"/>
       <w:pgSz w:w="11906" w:h="16838"/>
       <w:pgMar w:top="1440" w:right="1440" w:bottom="1440" w:left="1440" w:header="567" w:footer="567" w:gutter="0"/>
       <w:cols w:space="708"/>

</xml_diff>